<commit_message>
Resposta do 2,3 e 4
</commit_message>
<xml_diff>
--- a/Documentacao/PropostaColetaLixo (2).docx
+++ b/Documentacao/PropostaColetaLixo (2).docx
@@ -603,6 +603,7 @@
         <w:ind w:left="360" w:firstLine="0"/>
         <w:textAlignment w:val="baseline"/>
         <w:rPr>
+          <w:rStyle w:val="scxw129654731"/>
           <w:rFonts w:ascii="Calibri" w:hAnsi="Calibri" w:cs="Calibri"/>
           <w:sz w:val="32"/>
           <w:szCs w:val="32"/>
@@ -637,6 +638,411 @@
         </w:rPr>
         <w:t> </w:t>
       </w:r>
+    </w:p>
+    <w:p>
+      <w:pPr>
+        <w:pStyle w:val="paragraph"/>
+        <w:spacing w:before="0" w:beforeAutospacing="0" w:after="0" w:afterAutospacing="0"/>
+        <w:textAlignment w:val="baseline"/>
+        <w:rPr>
+          <w:rStyle w:val="scxw129654731"/>
+          <w:rFonts w:ascii="Calibri" w:hAnsi="Calibri" w:cs="Calibri"/>
+          <w:sz w:val="32"/>
+          <w:szCs w:val="32"/>
+        </w:rPr>
+      </w:pPr>
+    </w:p>
+    <w:p>
+      <w:pPr>
+        <w:pStyle w:val="paragraph"/>
+        <w:spacing w:before="0" w:beforeAutospacing="0" w:after="0" w:afterAutospacing="0"/>
+        <w:textAlignment w:val="baseline"/>
+        <w:rPr>
+          <w:rFonts w:ascii="Segoe UI" w:hAnsi="Segoe UI" w:cs="Segoe UI"/>
+          <w:sz w:val="18"/>
+          <w:szCs w:val="18"/>
+        </w:rPr>
+      </w:pPr>
+      <w:r>
+        <w:rPr>
+          <w:rStyle w:val="scxw129654731"/>
+          <w:rFonts w:ascii="Calibri" w:hAnsi="Calibri" w:cs="Calibri"/>
+          <w:sz w:val="32"/>
+          <w:szCs w:val="32"/>
+        </w:rPr>
+        <w:t xml:space="preserve">4- </w:t>
+      </w:r>
+      <w:r>
+        <w:rPr>
+          <w:rStyle w:val="normaltextrun"/>
+          <w:rFonts w:ascii="Calibri" w:hAnsi="Calibri" w:cs="Calibri"/>
+          <w:sz w:val="32"/>
+          <w:szCs w:val="32"/>
+        </w:rPr>
+        <w:t>DADOS ARMAZENADOS PARA O </w:t>
+      </w:r>
+      <w:proofErr w:type="gramStart"/>
+      <w:r>
+        <w:rPr>
+          <w:rStyle w:val="contextualspellingandgrammarerror"/>
+          <w:rFonts w:ascii="Calibri" w:hAnsi="Calibri" w:cs="Calibri"/>
+          <w:sz w:val="32"/>
+          <w:szCs w:val="32"/>
+        </w:rPr>
+        <w:t>SISTEMA :</w:t>
+      </w:r>
+      <w:proofErr w:type="gramEnd"/>
+      <w:r>
+        <w:rPr>
+          <w:rStyle w:val="normaltextrun"/>
+          <w:rFonts w:ascii="Calibri" w:hAnsi="Calibri" w:cs="Calibri"/>
+          <w:sz w:val="32"/>
+          <w:szCs w:val="32"/>
+        </w:rPr>
+        <w:t> </w:t>
+      </w:r>
+      <w:r>
+        <w:rPr>
+          <w:rStyle w:val="eop"/>
+          <w:rFonts w:ascii="Calibri" w:hAnsi="Calibri" w:cs="Calibri"/>
+          <w:sz w:val="32"/>
+          <w:szCs w:val="32"/>
+        </w:rPr>
+        <w:t> </w:t>
+      </w:r>
+    </w:p>
+    <w:p>
+      <w:pPr>
+        <w:pStyle w:val="paragraph"/>
+        <w:numPr>
+          <w:ilvl w:val="0"/>
+          <w:numId w:val="4"/>
+        </w:numPr>
+        <w:spacing w:before="0" w:beforeAutospacing="0" w:after="0" w:afterAutospacing="0"/>
+        <w:ind w:left="360" w:firstLine="0"/>
+        <w:textAlignment w:val="baseline"/>
+        <w:rPr>
+          <w:rFonts w:ascii="Calibri" w:hAnsi="Calibri" w:cs="Calibri"/>
+          <w:sz w:val="32"/>
+          <w:szCs w:val="32"/>
+        </w:rPr>
+      </w:pPr>
+      <w:r>
+        <w:rPr>
+          <w:rStyle w:val="normaltextrun"/>
+          <w:rFonts w:ascii="Calibri" w:hAnsi="Calibri" w:cs="Calibri"/>
+          <w:sz w:val="32"/>
+          <w:szCs w:val="32"/>
+        </w:rPr>
+        <w:t>Rotas de coleta </w:t>
+      </w:r>
+      <w:r>
+        <w:rPr>
+          <w:rStyle w:val="eop"/>
+          <w:rFonts w:ascii="Calibri" w:hAnsi="Calibri" w:cs="Calibri"/>
+          <w:sz w:val="32"/>
+          <w:szCs w:val="32"/>
+        </w:rPr>
+        <w:t> </w:t>
+      </w:r>
+    </w:p>
+    <w:p>
+      <w:pPr>
+        <w:pStyle w:val="paragraph"/>
+        <w:numPr>
+          <w:ilvl w:val="0"/>
+          <w:numId w:val="4"/>
+        </w:numPr>
+        <w:spacing w:before="0" w:beforeAutospacing="0" w:after="0" w:afterAutospacing="0"/>
+        <w:ind w:left="360" w:firstLine="0"/>
+        <w:textAlignment w:val="baseline"/>
+        <w:rPr>
+          <w:rFonts w:ascii="Calibri" w:hAnsi="Calibri" w:cs="Calibri"/>
+          <w:sz w:val="32"/>
+          <w:szCs w:val="32"/>
+        </w:rPr>
+      </w:pPr>
+      <w:r>
+        <w:rPr>
+          <w:rStyle w:val="normaltextrun"/>
+          <w:rFonts w:ascii="Calibri" w:hAnsi="Calibri" w:cs="Calibri"/>
+          <w:sz w:val="32"/>
+          <w:szCs w:val="32"/>
+        </w:rPr>
+        <w:t>Ruas percorridas</w:t>
+      </w:r>
+      <w:r>
+        <w:rPr>
+          <w:rStyle w:val="eop"/>
+          <w:rFonts w:ascii="Calibri" w:hAnsi="Calibri" w:cs="Calibri"/>
+          <w:sz w:val="32"/>
+          <w:szCs w:val="32"/>
+        </w:rPr>
+        <w:t> </w:t>
+      </w:r>
+    </w:p>
+    <w:p>
+      <w:pPr>
+        <w:pStyle w:val="paragraph"/>
+        <w:numPr>
+          <w:ilvl w:val="0"/>
+          <w:numId w:val="4"/>
+        </w:numPr>
+        <w:spacing w:before="0" w:beforeAutospacing="0" w:after="0" w:afterAutospacing="0"/>
+        <w:ind w:left="360" w:firstLine="0"/>
+        <w:textAlignment w:val="baseline"/>
+        <w:rPr>
+          <w:rFonts w:ascii="Calibri" w:hAnsi="Calibri" w:cs="Calibri"/>
+          <w:sz w:val="32"/>
+          <w:szCs w:val="32"/>
+        </w:rPr>
+      </w:pPr>
+      <w:r>
+        <w:rPr>
+          <w:rStyle w:val="normaltextrun"/>
+          <w:rFonts w:ascii="Calibri" w:hAnsi="Calibri" w:cs="Calibri"/>
+          <w:sz w:val="32"/>
+          <w:szCs w:val="32"/>
+        </w:rPr>
+        <w:t>Tonelagem coletada por caminhão </w:t>
+      </w:r>
+      <w:r>
+        <w:rPr>
+          <w:rStyle w:val="eop"/>
+          <w:rFonts w:ascii="Calibri" w:hAnsi="Calibri" w:cs="Calibri"/>
+          <w:sz w:val="32"/>
+          <w:szCs w:val="32"/>
+        </w:rPr>
+        <w:t> </w:t>
+      </w:r>
+    </w:p>
+    <w:p>
+      <w:pPr>
+        <w:pStyle w:val="paragraph"/>
+        <w:numPr>
+          <w:ilvl w:val="0"/>
+          <w:numId w:val="4"/>
+        </w:numPr>
+        <w:spacing w:before="0" w:beforeAutospacing="0" w:after="0" w:afterAutospacing="0"/>
+        <w:ind w:left="360" w:firstLine="0"/>
+        <w:textAlignment w:val="baseline"/>
+        <w:rPr>
+          <w:rFonts w:ascii="Calibri" w:hAnsi="Calibri" w:cs="Calibri"/>
+          <w:sz w:val="32"/>
+          <w:szCs w:val="32"/>
+        </w:rPr>
+      </w:pPr>
+      <w:r>
+        <w:rPr>
+          <w:rStyle w:val="normaltextrun"/>
+          <w:rFonts w:ascii="Calibri" w:hAnsi="Calibri" w:cs="Calibri"/>
+          <w:sz w:val="32"/>
+          <w:szCs w:val="32"/>
+        </w:rPr>
+        <w:t>Tonelagem de lixo por rua</w:t>
+      </w:r>
+      <w:r>
+        <w:rPr>
+          <w:rStyle w:val="eop"/>
+          <w:rFonts w:ascii="Calibri" w:hAnsi="Calibri" w:cs="Calibri"/>
+          <w:sz w:val="32"/>
+          <w:szCs w:val="32"/>
+        </w:rPr>
+        <w:t> </w:t>
+      </w:r>
+    </w:p>
+    <w:p>
+      <w:pPr>
+        <w:pStyle w:val="paragraph"/>
+        <w:numPr>
+          <w:ilvl w:val="0"/>
+          <w:numId w:val="5"/>
+        </w:numPr>
+        <w:spacing w:before="0" w:beforeAutospacing="0" w:after="0" w:afterAutospacing="0"/>
+        <w:ind w:left="360" w:firstLine="0"/>
+        <w:textAlignment w:val="baseline"/>
+        <w:rPr>
+          <w:rFonts w:ascii="Calibri" w:hAnsi="Calibri" w:cs="Calibri"/>
+          <w:sz w:val="32"/>
+          <w:szCs w:val="32"/>
+        </w:rPr>
+      </w:pPr>
+      <w:r>
+        <w:rPr>
+          <w:rStyle w:val="normaltextrun"/>
+          <w:rFonts w:ascii="Calibri" w:hAnsi="Calibri" w:cs="Calibri"/>
+          <w:sz w:val="32"/>
+          <w:szCs w:val="32"/>
+        </w:rPr>
+        <w:t>Quantidades de caminhões </w:t>
+      </w:r>
+      <w:proofErr w:type="spellStart"/>
+      <w:r>
+        <w:rPr>
+          <w:rStyle w:val="spellingerror"/>
+          <w:rFonts w:ascii="Calibri" w:hAnsi="Calibri" w:cs="Calibri"/>
+          <w:sz w:val="32"/>
+          <w:szCs w:val="32"/>
+        </w:rPr>
+        <w:t>díponiveis</w:t>
+      </w:r>
+      <w:proofErr w:type="spellEnd"/>
+      <w:r>
+        <w:rPr>
+          <w:rStyle w:val="normaltextrun"/>
+          <w:rFonts w:ascii="Calibri" w:hAnsi="Calibri" w:cs="Calibri"/>
+          <w:sz w:val="32"/>
+          <w:szCs w:val="32"/>
+        </w:rPr>
+        <w:t> </w:t>
+      </w:r>
+      <w:r>
+        <w:rPr>
+          <w:rStyle w:val="eop"/>
+          <w:rFonts w:ascii="Calibri" w:hAnsi="Calibri" w:cs="Calibri"/>
+          <w:sz w:val="32"/>
+          <w:szCs w:val="32"/>
+        </w:rPr>
+        <w:t> </w:t>
+      </w:r>
+    </w:p>
+    <w:p>
+      <w:pPr>
+        <w:pStyle w:val="paragraph"/>
+        <w:numPr>
+          <w:ilvl w:val="0"/>
+          <w:numId w:val="5"/>
+        </w:numPr>
+        <w:spacing w:before="0" w:beforeAutospacing="0" w:after="0" w:afterAutospacing="0"/>
+        <w:ind w:left="360" w:firstLine="0"/>
+        <w:textAlignment w:val="baseline"/>
+        <w:rPr>
+          <w:rFonts w:ascii="Calibri" w:hAnsi="Calibri" w:cs="Calibri"/>
+          <w:sz w:val="32"/>
+          <w:szCs w:val="32"/>
+        </w:rPr>
+      </w:pPr>
+      <w:r>
+        <w:rPr>
+          <w:rStyle w:val="normaltextrun"/>
+          <w:rFonts w:ascii="Calibri" w:hAnsi="Calibri" w:cs="Calibri"/>
+          <w:sz w:val="32"/>
+          <w:szCs w:val="32"/>
+        </w:rPr>
+        <w:t>Quantos caminhões ficaram lotados </w:t>
+      </w:r>
+      <w:r>
+        <w:rPr>
+          <w:rStyle w:val="eop"/>
+          <w:rFonts w:ascii="Calibri" w:hAnsi="Calibri" w:cs="Calibri"/>
+          <w:sz w:val="32"/>
+          <w:szCs w:val="32"/>
+        </w:rPr>
+        <w:t> </w:t>
+      </w:r>
+    </w:p>
+    <w:p>
+      <w:pPr>
+        <w:pStyle w:val="paragraph"/>
+        <w:numPr>
+          <w:ilvl w:val="0"/>
+          <w:numId w:val="5"/>
+        </w:numPr>
+        <w:spacing w:before="0" w:beforeAutospacing="0" w:after="0" w:afterAutospacing="0"/>
+        <w:ind w:left="360" w:firstLine="0"/>
+        <w:textAlignment w:val="baseline"/>
+        <w:rPr>
+          <w:rFonts w:ascii="Calibri" w:hAnsi="Calibri" w:cs="Calibri"/>
+          <w:sz w:val="32"/>
+          <w:szCs w:val="32"/>
+        </w:rPr>
+      </w:pPr>
+      <w:r>
+        <w:rPr>
+          <w:rStyle w:val="normaltextrun"/>
+          <w:rFonts w:ascii="Calibri" w:hAnsi="Calibri" w:cs="Calibri"/>
+          <w:sz w:val="32"/>
+          <w:szCs w:val="32"/>
+        </w:rPr>
+        <w:t>Quantos caminhões não lotaram </w:t>
+      </w:r>
+      <w:r>
+        <w:rPr>
+          <w:rStyle w:val="eop"/>
+          <w:rFonts w:ascii="Calibri" w:hAnsi="Calibri" w:cs="Calibri"/>
+          <w:sz w:val="32"/>
+          <w:szCs w:val="32"/>
+        </w:rPr>
+        <w:t> </w:t>
+      </w:r>
+    </w:p>
+    <w:p>
+      <w:pPr>
+        <w:pStyle w:val="paragraph"/>
+        <w:numPr>
+          <w:ilvl w:val="0"/>
+          <w:numId w:val="5"/>
+        </w:numPr>
+        <w:spacing w:before="0" w:beforeAutospacing="0" w:after="0" w:afterAutospacing="0"/>
+        <w:ind w:left="360" w:firstLine="0"/>
+        <w:textAlignment w:val="baseline"/>
+        <w:rPr>
+          <w:rFonts w:ascii="Calibri" w:hAnsi="Calibri" w:cs="Calibri"/>
+          <w:sz w:val="32"/>
+          <w:szCs w:val="32"/>
+        </w:rPr>
+      </w:pPr>
+      <w:r>
+        <w:rPr>
+          <w:rStyle w:val="normaltextrun"/>
+          <w:rFonts w:ascii="Calibri" w:hAnsi="Calibri" w:cs="Calibri"/>
+          <w:sz w:val="32"/>
+          <w:szCs w:val="32"/>
+        </w:rPr>
+        <w:t>Quais ruas lotam os caminhões </w:t>
+      </w:r>
+      <w:r>
+        <w:rPr>
+          <w:rStyle w:val="eop"/>
+          <w:rFonts w:ascii="Calibri" w:hAnsi="Calibri" w:cs="Calibri"/>
+          <w:sz w:val="32"/>
+          <w:szCs w:val="32"/>
+        </w:rPr>
+        <w:t> </w:t>
+      </w:r>
+    </w:p>
+    <w:p>
+      <w:pPr>
+        <w:pStyle w:val="paragraph"/>
+        <w:spacing w:before="0" w:beforeAutospacing="0" w:after="0" w:afterAutospacing="0"/>
+        <w:textAlignment w:val="baseline"/>
+        <w:rPr>
+          <w:rFonts w:ascii="Segoe UI" w:hAnsi="Segoe UI" w:cs="Segoe UI"/>
+          <w:sz w:val="18"/>
+          <w:szCs w:val="18"/>
+        </w:rPr>
+      </w:pPr>
+      <w:r>
+        <w:rPr>
+          <w:rStyle w:val="eop"/>
+          <w:rFonts w:ascii="Calibri" w:hAnsi="Calibri" w:cs="Calibri"/>
+          <w:sz w:val="32"/>
+          <w:szCs w:val="32"/>
+        </w:rPr>
+        <w:t> </w:t>
+      </w:r>
+    </w:p>
+    <w:p>
+      <w:pPr>
+        <w:pStyle w:val="paragraph"/>
+        <w:spacing w:before="0" w:beforeAutospacing="0" w:after="0" w:afterAutospacing="0"/>
+        <w:textAlignment w:val="baseline"/>
+        <w:rPr>
+          <w:rFonts w:ascii="Calibri" w:hAnsi="Calibri" w:cs="Calibri"/>
+          <w:sz w:val="32"/>
+          <w:szCs w:val="32"/>
+        </w:rPr>
+      </w:pPr>
       <w:r>
         <w:rPr>
           <w:rFonts w:ascii="Calibri" w:hAnsi="Calibri" w:cs="Calibri"/>
@@ -675,6 +1081,155 @@
 <file path=word/numbering.xml><?xml version="1.0" encoding="utf-8"?>
 <w:numbering xmlns:wpc="http://schemas.microsoft.com/office/word/2010/wordprocessingCanvas" xmlns:cx="http://schemas.microsoft.com/office/drawing/2014/chartex" xmlns:cx1="http://schemas.microsoft.com/office/drawing/2015/9/8/chartex" xmlns:cx2="http://schemas.microsoft.com/office/drawing/2015/10/21/chartex" xmlns:cx3="http://schemas.microsoft.com/office/drawing/2016/5/9/chartex" xmlns:cx4="http://schemas.microsoft.com/office/drawing/2016/5/10/chartex" xmlns:cx5="http://schemas.microsoft.com/office/drawing/2016/5/11/chartex" xmlns:cx6="http://schemas.microsoft.com/office/drawing/2016/5/12/chartex" xmlns:cx7="http://schemas.microsoft.com/office/drawing/2016/5/13/chartex" xmlns:cx8="http://schemas.microsoft.com/office/drawing/2016/5/14/chartex" xmlns:mc="http://schemas.openxmlformats.org/markup-compatibility/2006" xmlns:aink="http://schemas.microsoft.com/office/drawing/2016/ink" xmlns:am3d="http://schemas.microsoft.com/office/drawing/2017/model3d" xmlns:o="urn:schemas-microsoft-com:office:office" xmlns:r="http://schemas.openxmlformats.org/officeDocument/2006/relationships" xmlns:m="http://schemas.openxmlformats.org/officeDocument/2006/math" xmlns:v="urn:schemas-microsoft-com:vml" xmlns:wp14="http://schemas.microsoft.com/office/word/2010/wordprocessingDrawing" xmlns:wp="http://schemas.openxmlformats.org/drawingml/2006/wordprocessingDrawing" xmlns:w10="urn:schemas-microsoft-com:office:word" xmlns:w="http://schemas.openxmlformats.org/wordprocessingml/2006/main" xmlns:w14="http://schemas.microsoft.com/office/word/2010/wordml" xmlns:w15="http://schemas.microsoft.com/office/word/2012/wordml" xmlns:w16cex="http://schemas.microsoft.com/office/word/2018/wordml/cex" xmlns:w16cid="http://schemas.microsoft.com/office/word/2016/wordml/cid" xmlns:w16="http://schemas.microsoft.com/office/word/2018/wordml" xmlns:w16se="http://schemas.microsoft.com/office/word/2015/wordml/symex" xmlns:wpg="http://schemas.microsoft.com/office/word/2010/wordprocessingGroup" xmlns:wpi="http://schemas.microsoft.com/office/word/2010/wordprocessingInk" xmlns:wne="http://schemas.microsoft.com/office/word/2006/wordml" xmlns:wps="http://schemas.microsoft.com/office/word/2010/wordprocessingShape" mc:Ignorable="w14 w15 w16se w16cid w16 w16cex wp14">
   <w:abstractNum w:abstractNumId="0" w15:restartNumberingAfterBreak="0">
+    <w:nsid w:val="257F2C38"/>
+    <w:multiLevelType w:val="multilevel"/>
+    <w:tmpl w:val="1778A40C"/>
+    <w:lvl w:ilvl="0">
+      <w:start w:val="1"/>
+      <w:numFmt w:val="bullet"/>
+      <w:lvlText w:val=""/>
+      <w:lvlJc w:val="left"/>
+      <w:pPr>
+        <w:tabs>
+          <w:tab w:val="num" w:pos="720"/>
+        </w:tabs>
+        <w:ind w:left="720" w:hanging="360"/>
+      </w:pPr>
+      <w:rPr>
+        <w:rFonts w:ascii="Symbol" w:hAnsi="Symbol" w:hint="default"/>
+        <w:sz w:val="20"/>
+      </w:rPr>
+    </w:lvl>
+    <w:lvl w:ilvl="1" w:tentative="1">
+      <w:start w:val="1"/>
+      <w:numFmt w:val="bullet"/>
+      <w:lvlText w:val=""/>
+      <w:lvlJc w:val="left"/>
+      <w:pPr>
+        <w:tabs>
+          <w:tab w:val="num" w:pos="1440"/>
+        </w:tabs>
+        <w:ind w:left="1440" w:hanging="360"/>
+      </w:pPr>
+      <w:rPr>
+        <w:rFonts w:ascii="Symbol" w:hAnsi="Symbol" w:hint="default"/>
+        <w:sz w:val="20"/>
+      </w:rPr>
+    </w:lvl>
+    <w:lvl w:ilvl="2" w:tentative="1">
+      <w:start w:val="1"/>
+      <w:numFmt w:val="bullet"/>
+      <w:lvlText w:val=""/>
+      <w:lvlJc w:val="left"/>
+      <w:pPr>
+        <w:tabs>
+          <w:tab w:val="num" w:pos="2160"/>
+        </w:tabs>
+        <w:ind w:left="2160" w:hanging="360"/>
+      </w:pPr>
+      <w:rPr>
+        <w:rFonts w:ascii="Symbol" w:hAnsi="Symbol" w:hint="default"/>
+        <w:sz w:val="20"/>
+      </w:rPr>
+    </w:lvl>
+    <w:lvl w:ilvl="3" w:tentative="1">
+      <w:start w:val="1"/>
+      <w:numFmt w:val="bullet"/>
+      <w:lvlText w:val=""/>
+      <w:lvlJc w:val="left"/>
+      <w:pPr>
+        <w:tabs>
+          <w:tab w:val="num" w:pos="2880"/>
+        </w:tabs>
+        <w:ind w:left="2880" w:hanging="360"/>
+      </w:pPr>
+      <w:rPr>
+        <w:rFonts w:ascii="Symbol" w:hAnsi="Symbol" w:hint="default"/>
+        <w:sz w:val="20"/>
+      </w:rPr>
+    </w:lvl>
+    <w:lvl w:ilvl="4" w:tentative="1">
+      <w:start w:val="1"/>
+      <w:numFmt w:val="bullet"/>
+      <w:lvlText w:val=""/>
+      <w:lvlJc w:val="left"/>
+      <w:pPr>
+        <w:tabs>
+          <w:tab w:val="num" w:pos="3600"/>
+        </w:tabs>
+        <w:ind w:left="3600" w:hanging="360"/>
+      </w:pPr>
+      <w:rPr>
+        <w:rFonts w:ascii="Symbol" w:hAnsi="Symbol" w:hint="default"/>
+        <w:sz w:val="20"/>
+      </w:rPr>
+    </w:lvl>
+    <w:lvl w:ilvl="5" w:tentative="1">
+      <w:start w:val="1"/>
+      <w:numFmt w:val="bullet"/>
+      <w:lvlText w:val=""/>
+      <w:lvlJc w:val="left"/>
+      <w:pPr>
+        <w:tabs>
+          <w:tab w:val="num" w:pos="4320"/>
+        </w:tabs>
+        <w:ind w:left="4320" w:hanging="360"/>
+      </w:pPr>
+      <w:rPr>
+        <w:rFonts w:ascii="Symbol" w:hAnsi="Symbol" w:hint="default"/>
+        <w:sz w:val="20"/>
+      </w:rPr>
+    </w:lvl>
+    <w:lvl w:ilvl="6" w:tentative="1">
+      <w:start w:val="1"/>
+      <w:numFmt w:val="bullet"/>
+      <w:lvlText w:val=""/>
+      <w:lvlJc w:val="left"/>
+      <w:pPr>
+        <w:tabs>
+          <w:tab w:val="num" w:pos="5040"/>
+        </w:tabs>
+        <w:ind w:left="5040" w:hanging="360"/>
+      </w:pPr>
+      <w:rPr>
+        <w:rFonts w:ascii="Symbol" w:hAnsi="Symbol" w:hint="default"/>
+        <w:sz w:val="20"/>
+      </w:rPr>
+    </w:lvl>
+    <w:lvl w:ilvl="7" w:tentative="1">
+      <w:start w:val="1"/>
+      <w:numFmt w:val="bullet"/>
+      <w:lvlText w:val=""/>
+      <w:lvlJc w:val="left"/>
+      <w:pPr>
+        <w:tabs>
+          <w:tab w:val="num" w:pos="5760"/>
+        </w:tabs>
+        <w:ind w:left="5760" w:hanging="360"/>
+      </w:pPr>
+      <w:rPr>
+        <w:rFonts w:ascii="Symbol" w:hAnsi="Symbol" w:hint="default"/>
+        <w:sz w:val="20"/>
+      </w:rPr>
+    </w:lvl>
+    <w:lvl w:ilvl="8" w:tentative="1">
+      <w:start w:val="1"/>
+      <w:numFmt w:val="bullet"/>
+      <w:lvlText w:val=""/>
+      <w:lvlJc w:val="left"/>
+      <w:pPr>
+        <w:tabs>
+          <w:tab w:val="num" w:pos="6480"/>
+        </w:tabs>
+        <w:ind w:left="6480" w:hanging="360"/>
+      </w:pPr>
+      <w:rPr>
+        <w:rFonts w:ascii="Symbol" w:hAnsi="Symbol" w:hint="default"/>
+        <w:sz w:val="20"/>
+      </w:rPr>
+    </w:lvl>
+  </w:abstractNum>
+  <w:abstractNum w:abstractNumId="1" w15:restartNumberingAfterBreak="0">
     <w:nsid w:val="300F7DF2"/>
     <w:multiLevelType w:val="multilevel"/>
     <w:tmpl w:val="05F035E6"/>
@@ -823,7 +1378,7 @@
       </w:rPr>
     </w:lvl>
   </w:abstractNum>
-  <w:abstractNum w:abstractNumId="1" w15:restartNumberingAfterBreak="0">
+  <w:abstractNum w:abstractNumId="2" w15:restartNumberingAfterBreak="0">
     <w:nsid w:val="511A1588"/>
     <w:multiLevelType w:val="multilevel"/>
     <w:tmpl w:val="5E4020C2"/>
@@ -972,7 +1527,7 @@
       </w:rPr>
     </w:lvl>
   </w:abstractNum>
-  <w:abstractNum w:abstractNumId="2" w15:restartNumberingAfterBreak="0">
+  <w:abstractNum w:abstractNumId="3" w15:restartNumberingAfterBreak="0">
     <w:nsid w:val="5D9B5715"/>
     <w:multiLevelType w:val="multilevel"/>
     <w:tmpl w:val="3768E7D0"/>
@@ -1121,14 +1676,169 @@
       </w:rPr>
     </w:lvl>
   </w:abstractNum>
+  <w:abstractNum w:abstractNumId="4" w15:restartNumberingAfterBreak="0">
+    <w:nsid w:val="75046F71"/>
+    <w:multiLevelType w:val="multilevel"/>
+    <w:tmpl w:val="13F27E4E"/>
+    <w:lvl w:ilvl="0">
+      <w:start w:val="1"/>
+      <w:numFmt w:val="bullet"/>
+      <w:lvlText w:val=""/>
+      <w:lvlJc w:val="left"/>
+      <w:pPr>
+        <w:tabs>
+          <w:tab w:val="num" w:pos="720"/>
+        </w:tabs>
+        <w:ind w:left="720" w:hanging="360"/>
+      </w:pPr>
+      <w:rPr>
+        <w:rFonts w:ascii="Symbol" w:hAnsi="Symbol" w:hint="default"/>
+        <w:sz w:val="20"/>
+      </w:rPr>
+    </w:lvl>
+    <w:lvl w:ilvl="1" w:tentative="1">
+      <w:start w:val="1"/>
+      <w:numFmt w:val="bullet"/>
+      <w:lvlText w:val=""/>
+      <w:lvlJc w:val="left"/>
+      <w:pPr>
+        <w:tabs>
+          <w:tab w:val="num" w:pos="1440"/>
+        </w:tabs>
+        <w:ind w:left="1440" w:hanging="360"/>
+      </w:pPr>
+      <w:rPr>
+        <w:rFonts w:ascii="Symbol" w:hAnsi="Symbol" w:hint="default"/>
+        <w:sz w:val="20"/>
+      </w:rPr>
+    </w:lvl>
+    <w:lvl w:ilvl="2" w:tentative="1">
+      <w:start w:val="1"/>
+      <w:numFmt w:val="bullet"/>
+      <w:lvlText w:val=""/>
+      <w:lvlJc w:val="left"/>
+      <w:pPr>
+        <w:tabs>
+          <w:tab w:val="num" w:pos="2160"/>
+        </w:tabs>
+        <w:ind w:left="2160" w:hanging="360"/>
+      </w:pPr>
+      <w:rPr>
+        <w:rFonts w:ascii="Symbol" w:hAnsi="Symbol" w:hint="default"/>
+        <w:sz w:val="20"/>
+      </w:rPr>
+    </w:lvl>
+    <w:lvl w:ilvl="3" w:tentative="1">
+      <w:start w:val="1"/>
+      <w:numFmt w:val="bullet"/>
+      <w:lvlText w:val=""/>
+      <w:lvlJc w:val="left"/>
+      <w:pPr>
+        <w:tabs>
+          <w:tab w:val="num" w:pos="2880"/>
+        </w:tabs>
+        <w:ind w:left="2880" w:hanging="360"/>
+      </w:pPr>
+      <w:rPr>
+        <w:rFonts w:ascii="Symbol" w:hAnsi="Symbol" w:hint="default"/>
+        <w:sz w:val="20"/>
+      </w:rPr>
+    </w:lvl>
+    <w:lvl w:ilvl="4" w:tentative="1">
+      <w:start w:val="1"/>
+      <w:numFmt w:val="bullet"/>
+      <w:lvlText w:val=""/>
+      <w:lvlJc w:val="left"/>
+      <w:pPr>
+        <w:tabs>
+          <w:tab w:val="num" w:pos="3600"/>
+        </w:tabs>
+        <w:ind w:left="3600" w:hanging="360"/>
+      </w:pPr>
+      <w:rPr>
+        <w:rFonts w:ascii="Symbol" w:hAnsi="Symbol" w:hint="default"/>
+        <w:sz w:val="20"/>
+      </w:rPr>
+    </w:lvl>
+    <w:lvl w:ilvl="5" w:tentative="1">
+      <w:start w:val="1"/>
+      <w:numFmt w:val="bullet"/>
+      <w:lvlText w:val=""/>
+      <w:lvlJc w:val="left"/>
+      <w:pPr>
+        <w:tabs>
+          <w:tab w:val="num" w:pos="4320"/>
+        </w:tabs>
+        <w:ind w:left="4320" w:hanging="360"/>
+      </w:pPr>
+      <w:rPr>
+        <w:rFonts w:ascii="Symbol" w:hAnsi="Symbol" w:hint="default"/>
+        <w:sz w:val="20"/>
+      </w:rPr>
+    </w:lvl>
+    <w:lvl w:ilvl="6" w:tentative="1">
+      <w:start w:val="1"/>
+      <w:numFmt w:val="bullet"/>
+      <w:lvlText w:val=""/>
+      <w:lvlJc w:val="left"/>
+      <w:pPr>
+        <w:tabs>
+          <w:tab w:val="num" w:pos="5040"/>
+        </w:tabs>
+        <w:ind w:left="5040" w:hanging="360"/>
+      </w:pPr>
+      <w:rPr>
+        <w:rFonts w:ascii="Symbol" w:hAnsi="Symbol" w:hint="default"/>
+        <w:sz w:val="20"/>
+      </w:rPr>
+    </w:lvl>
+    <w:lvl w:ilvl="7" w:tentative="1">
+      <w:start w:val="1"/>
+      <w:numFmt w:val="bullet"/>
+      <w:lvlText w:val=""/>
+      <w:lvlJc w:val="left"/>
+      <w:pPr>
+        <w:tabs>
+          <w:tab w:val="num" w:pos="5760"/>
+        </w:tabs>
+        <w:ind w:left="5760" w:hanging="360"/>
+      </w:pPr>
+      <w:rPr>
+        <w:rFonts w:ascii="Symbol" w:hAnsi="Symbol" w:hint="default"/>
+        <w:sz w:val="20"/>
+      </w:rPr>
+    </w:lvl>
+    <w:lvl w:ilvl="8" w:tentative="1">
+      <w:start w:val="1"/>
+      <w:numFmt w:val="bullet"/>
+      <w:lvlText w:val=""/>
+      <w:lvlJc w:val="left"/>
+      <w:pPr>
+        <w:tabs>
+          <w:tab w:val="num" w:pos="6480"/>
+        </w:tabs>
+        <w:ind w:left="6480" w:hanging="360"/>
+      </w:pPr>
+      <w:rPr>
+        <w:rFonts w:ascii="Symbol" w:hAnsi="Symbol" w:hint="default"/>
+        <w:sz w:val="20"/>
+      </w:rPr>
+    </w:lvl>
+  </w:abstractNum>
   <w:num w:numId="1">
+    <w:abstractNumId w:val="1"/>
+  </w:num>
+  <w:num w:numId="2">
+    <w:abstractNumId w:val="2"/>
+  </w:num>
+  <w:num w:numId="3">
+    <w:abstractNumId w:val="3"/>
+  </w:num>
+  <w:num w:numId="4">
     <w:abstractNumId w:val="0"/>
   </w:num>
-  <w:num w:numId="2">
-    <w:abstractNumId w:val="1"/>
-  </w:num>
-  <w:num w:numId="3">
-    <w:abstractNumId w:val="2"/>
+  <w:num w:numId="5">
+    <w:abstractNumId w:val="4"/>
   </w:num>
 </w:numbering>
 </file>

</xml_diff>

<commit_message>
Resposta de todos os exercícios
</commit_message>
<xml_diff>
--- a/Documentacao/PropostaColetaLixo (2).docx
+++ b/Documentacao/PropostaColetaLixo (2).docx
@@ -25,7 +25,6 @@
         </w:rPr>
       </w:pPr>
       <w:proofErr w:type="spellStart"/>
-      <w:proofErr w:type="gramStart"/>
       <w:r>
         <w:rPr>
           <w:sz w:val="32"/>
@@ -39,15 +38,7 @@
           <w:sz w:val="32"/>
           <w:szCs w:val="32"/>
         </w:rPr>
-        <w:t xml:space="preserve"> :</w:t>
-      </w:r>
-      <w:proofErr w:type="gramEnd"/>
-      <w:r>
-        <w:rPr>
-          <w:sz w:val="32"/>
-          <w:szCs w:val="32"/>
-        </w:rPr>
-        <w:t xml:space="preserve"> 84184</w:t>
+        <w:t xml:space="preserve"> : 84184</w:t>
       </w:r>
       <w:r>
         <w:rPr>
@@ -232,7 +223,6 @@
         </w:rPr>
         <w:t>SCRUM poderia ser aplicado ao </w:t>
       </w:r>
-      <w:proofErr w:type="gramStart"/>
       <w:r>
         <w:rPr>
           <w:rStyle w:val="contextualspellingandgrammarerror"/>
@@ -242,7 +232,6 @@
         </w:rPr>
         <w:t>projeto ?</w:t>
       </w:r>
-      <w:proofErr w:type="gramEnd"/>
       <w:r>
         <w:rPr>
           <w:rStyle w:val="eop"/>
@@ -324,7 +313,6 @@
         </w:rPr>
         <w:t>No modelo SCRUM a organização do time é diferente, sendo separados </w:t>
       </w:r>
-      <w:proofErr w:type="gramStart"/>
       <w:r>
         <w:rPr>
           <w:rStyle w:val="contextualspellingandgrammarerror"/>
@@ -334,7 +322,6 @@
         </w:rPr>
         <w:t>em :</w:t>
       </w:r>
-      <w:proofErr w:type="gramEnd"/>
       <w:r>
         <w:rPr>
           <w:rStyle w:val="eop"/>
@@ -422,7 +409,6 @@
         </w:rPr>
         <w:t> (PO</w:t>
       </w:r>
-      <w:proofErr w:type="gramStart"/>
       <w:r>
         <w:rPr>
           <w:rStyle w:val="contextualspellingandgrammarerror"/>
@@ -432,7 +418,6 @@
         </w:rPr>
         <w:t>) :</w:t>
       </w:r>
-      <w:proofErr w:type="gramEnd"/>
       <w:r>
         <w:rPr>
           <w:rStyle w:val="normaltextrun"/>
@@ -520,7 +505,6 @@
         </w:rPr>
         <w:t> (SM</w:t>
       </w:r>
-      <w:proofErr w:type="gramStart"/>
       <w:r>
         <w:rPr>
           <w:rStyle w:val="contextualspellingandgrammarerror"/>
@@ -530,7 +514,6 @@
         </w:rPr>
         <w:t>) :</w:t>
       </w:r>
-      <w:proofErr w:type="gramEnd"/>
       <w:r>
         <w:rPr>
           <w:rStyle w:val="normaltextrun"/>
@@ -609,7 +592,6 @@
           <w:szCs w:val="32"/>
         </w:rPr>
       </w:pPr>
-      <w:proofErr w:type="gramStart"/>
       <w:r>
         <w:rPr>
           <w:rStyle w:val="contextualspellingandgrammarerror"/>
@@ -619,7 +601,6 @@
         </w:rPr>
         <w:t>Time(</w:t>
       </w:r>
-      <w:proofErr w:type="gramEnd"/>
       <w:r>
         <w:rPr>
           <w:rStyle w:val="normaltextrun"/>
@@ -681,7 +662,6 @@
         </w:rPr>
         <w:t>DADOS ARMAZENADOS PARA O </w:t>
       </w:r>
-      <w:proofErr w:type="gramStart"/>
       <w:r>
         <w:rPr>
           <w:rStyle w:val="contextualspellingandgrammarerror"/>
@@ -691,7 +671,6 @@
         </w:rPr>
         <w:t>SISTEMA :</w:t>
       </w:r>
-      <w:proofErr w:type="gramEnd"/>
       <w:r>
         <w:rPr>
           <w:rStyle w:val="normaltextrun"/>
@@ -987,6 +966,7 @@
         <w:ind w:left="360" w:firstLine="0"/>
         <w:textAlignment w:val="baseline"/>
         <w:rPr>
+          <w:rStyle w:val="eop"/>
           <w:rFonts w:ascii="Calibri" w:hAnsi="Calibri" w:cs="Calibri"/>
           <w:sz w:val="32"/>
           <w:szCs w:val="32"/>
@@ -1007,6 +987,63 @@
           <w:rFonts w:ascii="Calibri" w:hAnsi="Calibri" w:cs="Calibri"/>
           <w:sz w:val="32"/>
           <w:szCs w:val="32"/>
+        </w:rPr>
+        <w:t> </w:t>
+      </w:r>
+    </w:p>
+    <w:p>
+      <w:pPr>
+        <w:pStyle w:val="paragraph"/>
+        <w:spacing w:before="0" w:beforeAutospacing="0" w:after="0" w:afterAutospacing="0"/>
+        <w:ind w:left="360"/>
+        <w:textAlignment w:val="baseline"/>
+        <w:rPr>
+          <w:rStyle w:val="eop"/>
+          <w:rFonts w:ascii="Calibri" w:hAnsi="Calibri" w:cs="Calibri"/>
+          <w:sz w:val="32"/>
+          <w:szCs w:val="32"/>
+        </w:rPr>
+      </w:pPr>
+    </w:p>
+    <w:p>
+      <w:pPr>
+        <w:pStyle w:val="paragraph"/>
+        <w:spacing w:before="0" w:beforeAutospacing="0" w:after="0" w:afterAutospacing="0"/>
+        <w:textAlignment w:val="baseline"/>
+        <w:rPr>
+          <w:rFonts w:ascii="Calibri" w:hAnsi="Calibri" w:cs="Calibri"/>
+          <w:sz w:val="32"/>
+          <w:szCs w:val="32"/>
+        </w:rPr>
+      </w:pPr>
+      <w:r>
+        <w:rPr>
+          <w:rStyle w:val="eop"/>
+          <w:rFonts w:ascii="Calibri" w:hAnsi="Calibri" w:cs="Calibri"/>
+          <w:sz w:val="32"/>
+          <w:szCs w:val="32"/>
+        </w:rPr>
+        <w:t xml:space="preserve">5- </w:t>
+      </w:r>
+      <w:r>
+        <w:rPr>
+          <w:rStyle w:val="normaltextrun"/>
+          <w:rFonts w:ascii="Calibri" w:hAnsi="Calibri" w:cs="Calibri"/>
+          <w:color w:val="000000"/>
+          <w:sz w:val="32"/>
+          <w:szCs w:val="32"/>
+          <w:shd w:val="clear" w:color="auto" w:fill="FFFFFF"/>
+        </w:rPr>
+        <w:t>Nos encontramos no planejamento do projeto, definindo atividades de trabalhos, os dados que devem ser armazenados, etc...</w:t>
+      </w:r>
+      <w:r>
+        <w:rPr>
+          <w:rStyle w:val="eop"/>
+          <w:rFonts w:ascii="Calibri" w:hAnsi="Calibri" w:cs="Calibri"/>
+          <w:color w:val="000000"/>
+          <w:sz w:val="32"/>
+          <w:szCs w:val="32"/>
+          <w:shd w:val="clear" w:color="auto" w:fill="FFFFFF"/>
         </w:rPr>
         <w:t> </w:t>
       </w:r>

</xml_diff>